<commit_message>
reviewed section 6 and added to 6.3
added analysis about the data being from 2 different years
</commit_message>
<xml_diff>
--- a/7COM1079_report_introduction.docx
+++ b/7COM1079_report_introduction.docx
@@ -4443,7 +4443,45 @@
         <w:rPr>
           <w:rFonts w:ascii="Gungsuh" w:eastAsia="Gungsuh" w:hAnsi="Gungsuh" w:cs="Gungsuh"/>
         </w:rPr>
-        <w:t>Graphically, the analysis shows a significant positive correlation between population density and median house prices in London boroughs with a Spearman's Rho value of 0.826 and statistically significant p-value 9.82e−06. It means that boroughs with high population densities have higher housing costs. The scatter plot and histogram complement by showing a further relationship and distribution patterns. Such findings conform to urban economic theories postulating increasing demand and property values with population density.</w:t>
+        <w:t xml:space="preserve">Graphically, the analysis shows a significant positive correlation between population density and median house prices in London boroughs with a Spearman's Rho value of 0.826 </w:t>
+      </w:r>
+      <w:r>
+        <w:rPr>
+          <w:rFonts w:ascii="Gungsuh" w:eastAsia="Gungsuh" w:hAnsi="Gungsuh" w:cs="Gungsuh"/>
+          <w:highlight w:val="red"/>
+        </w:rPr>
+        <w:t>[[see section 4.1 comment]]</w:t>
+      </w:r>
+      <w:r>
+        <w:rPr>
+          <w:rFonts w:ascii="Gungsuh" w:eastAsia="Gungsuh" w:hAnsi="Gungsuh" w:cs="Gungsuh"/>
+        </w:rPr>
+        <w:t xml:space="preserve"> </w:t>
+      </w:r>
+      <w:r>
+        <w:rPr>
+          <w:rFonts w:ascii="Gungsuh" w:eastAsia="Gungsuh" w:hAnsi="Gungsuh" w:cs="Gungsuh"/>
+        </w:rPr>
+        <w:t>and statistically significant p-value 9.82e−06</w:t>
+      </w:r>
+      <w:r>
+        <w:rPr>
+          <w:rFonts w:ascii="Gungsuh" w:eastAsia="Gungsuh" w:hAnsi="Gungsuh" w:cs="Gungsuh"/>
+        </w:rPr>
+        <w:t xml:space="preserve"> </w:t>
+      </w:r>
+      <w:r>
+        <w:rPr>
+          <w:rFonts w:ascii="Gungsuh" w:eastAsia="Gungsuh" w:hAnsi="Gungsuh" w:cs="Gungsuh"/>
+          <w:highlight w:val="red"/>
+        </w:rPr>
+        <w:t>[[e-6 or e-06? Is there a difference? If not, get rid of zero]]</w:t>
+      </w:r>
+      <w:r>
+        <w:rPr>
+          <w:rFonts w:ascii="Gungsuh" w:eastAsia="Gungsuh" w:hAnsi="Gungsuh" w:cs="Gungsuh"/>
+        </w:rPr>
+        <w:t>. It means that boroughs with high population densities have higher housing costs. The scatter plot and histogram complement by showing a further relationship and distribution patterns. Such findings conform to urban economic theories postulating increasing demand and property values with population density.</w:t>
       </w:r>
     </w:p>
     <w:p>
@@ -4474,7 +4512,26 @@
         <w:rPr>
           <w:rFonts w:ascii="Times New Roman" w:eastAsia="Times New Roman" w:hAnsi="Times New Roman" w:cs="Times New Roman"/>
         </w:rPr>
-        <w:t>So far, these findings have answered a research question: the cost of housing in London is heavily affected by the population density. This really speaks about the urban pressures in those boroughs where they are densely populated; housing demand raises property prices. The implications go to urban planning where the population densities could be managed to relieve some of the burdens of housing costs. On the part of policymakers and stakeholders, this study brought out the essence of equitable housing policies in order to maintain affordability in high-density settings, which would have economic and social ramifications.</w:t>
+        <w:t xml:space="preserve">So far, these findings have answered a research question: the cost of housing in London is heavily </w:t>
+      </w:r>
+      <w:r>
+        <w:rPr>
+          <w:rFonts w:ascii="Times New Roman" w:eastAsia="Times New Roman" w:hAnsi="Times New Roman" w:cs="Times New Roman"/>
+          <w:highlight w:val="red"/>
+        </w:rPr>
+        <w:t>[[slight positive correlation so not heavily]]</w:t>
+      </w:r>
+      <w:r>
+        <w:rPr>
+          <w:rFonts w:ascii="Times New Roman" w:eastAsia="Times New Roman" w:hAnsi="Times New Roman" w:cs="Times New Roman"/>
+        </w:rPr>
+        <w:t xml:space="preserve"> </w:t>
+      </w:r>
+      <w:r>
+        <w:rPr>
+          <w:rFonts w:ascii="Times New Roman" w:eastAsia="Times New Roman" w:hAnsi="Times New Roman" w:cs="Times New Roman"/>
+        </w:rPr>
+        <w:t>affected by the population density. This really speaks about the urban pressures in those boroughs where they are densely populated; housing demand raises property prices. The implications go to urban planning where the population densities could be managed to relieve some of the burdens of housing costs. On the part of policymakers and stakeholders, this study brought out the essence of equitable housing policies in order to maintain affordability in high-density settings, which would have economic and social ramifications.</w:t>
       </w:r>
     </w:p>
     <w:p>
@@ -4511,7 +4568,19 @@
         <w:rPr>
           <w:rFonts w:ascii="Times New Roman" w:eastAsia="Times New Roman" w:hAnsi="Times New Roman" w:cs="Times New Roman"/>
         </w:rPr>
-        <w:t>Future studies could explore additional factors like income levels, infrastructure, or housing supply that may also influence property prices. The study's reliance on a single-year dataset limits its temporal scope. Longitudinal analysis could provide deeper insights into trends over time, offering a more comprehensive understanding of London's housing dynamics.</w:t>
+        <w:t>Future studies could explore additional factors like income levels, infrastructure, or housing supply that may also influence property prices. The study's reliance on a single-year dataset limits its temporal scope</w:t>
+      </w:r>
+      <w:r>
+        <w:rPr>
+          <w:rFonts w:ascii="Times New Roman" w:eastAsia="Times New Roman" w:hAnsi="Times New Roman" w:cs="Times New Roman"/>
+        </w:rPr>
+        <w:t>, additionally the data for the two variables is not collected in the same year (one being from 2014 and the other from 2016). This means that there is a small chance the relationship between the two variables might be different if both were measured in the same timeframe</w:t>
+      </w:r>
+      <w:r>
+        <w:rPr>
+          <w:rFonts w:ascii="Times New Roman" w:eastAsia="Times New Roman" w:hAnsi="Times New Roman" w:cs="Times New Roman"/>
+        </w:rPr>
+        <w:t>. Longitudinal analysis could provide deeper insights into trends over time, offering a more comprehensive understanding of London's housing dynamics.</w:t>
       </w:r>
     </w:p>
     <w:p>
@@ -6215,18 +6284,8 @@
                 <w:sz w:val="20"/>
                 <w:szCs w:val="20"/>
               </w:rPr>
-              <w:t xml:space="preserve">3 minutes </w:t>
-            </w:r>
-            <w:proofErr w:type="gramStart"/>
-            <w:r>
-              <w:rPr>
-                <w:rFonts w:ascii="Times New Roman" w:eastAsia="Times New Roman" w:hAnsi="Times New Roman" w:cs="Times New Roman"/>
-                <w:sz w:val="20"/>
-                <w:szCs w:val="20"/>
-              </w:rPr>
-              <w:t>ago</w:t>
-            </w:r>
-            <w:proofErr w:type="gramEnd"/>
+              <w:t>3 minutes ago</w:t>
+            </w:r>
           </w:p>
         </w:tc>
         <w:tc>
@@ -6414,18 +6473,8 @@
                 <w:sz w:val="20"/>
                 <w:szCs w:val="20"/>
               </w:rPr>
-              <w:t xml:space="preserve">6 minutes </w:t>
-            </w:r>
-            <w:proofErr w:type="gramStart"/>
-            <w:r>
-              <w:rPr>
-                <w:rFonts w:ascii="Times New Roman" w:eastAsia="Times New Roman" w:hAnsi="Times New Roman" w:cs="Times New Roman"/>
-                <w:sz w:val="20"/>
-                <w:szCs w:val="20"/>
-              </w:rPr>
-              <w:t>ago</w:t>
-            </w:r>
-            <w:proofErr w:type="gramEnd"/>
+              <w:t>6 minutes ago</w:t>
+            </w:r>
           </w:p>
         </w:tc>
         <w:tc>
@@ -6577,18 +6626,8 @@
                 <w:sz w:val="20"/>
                 <w:szCs w:val="20"/>
               </w:rPr>
-              <w:t xml:space="preserve">10 minutes </w:t>
-            </w:r>
-            <w:proofErr w:type="gramStart"/>
-            <w:r>
-              <w:rPr>
-                <w:rFonts w:ascii="Times New Roman" w:eastAsia="Times New Roman" w:hAnsi="Times New Roman" w:cs="Times New Roman"/>
-                <w:sz w:val="20"/>
-                <w:szCs w:val="20"/>
-              </w:rPr>
-              <w:t>ago</w:t>
-            </w:r>
-            <w:proofErr w:type="gramEnd"/>
+              <w:t>10 minutes ago</w:t>
+            </w:r>
           </w:p>
         </w:tc>
         <w:tc>
@@ -6740,18 +6779,8 @@
                 <w:sz w:val="20"/>
                 <w:szCs w:val="20"/>
               </w:rPr>
-              <w:t xml:space="preserve">28 hours </w:t>
-            </w:r>
-            <w:proofErr w:type="gramStart"/>
-            <w:r>
-              <w:rPr>
-                <w:rFonts w:ascii="Times New Roman" w:eastAsia="Times New Roman" w:hAnsi="Times New Roman" w:cs="Times New Roman"/>
-                <w:sz w:val="20"/>
-                <w:szCs w:val="20"/>
-              </w:rPr>
-              <w:t>ago</w:t>
-            </w:r>
-            <w:proofErr w:type="gramEnd"/>
+              <w:t>28 hours ago</w:t>
+            </w:r>
           </w:p>
         </w:tc>
         <w:tc>
@@ -6903,18 +6932,8 @@
                 <w:sz w:val="20"/>
                 <w:szCs w:val="20"/>
               </w:rPr>
-              <w:t xml:space="preserve">2 days </w:t>
-            </w:r>
-            <w:proofErr w:type="gramStart"/>
-            <w:r>
-              <w:rPr>
-                <w:rFonts w:ascii="Times New Roman" w:eastAsia="Times New Roman" w:hAnsi="Times New Roman" w:cs="Times New Roman"/>
-                <w:sz w:val="20"/>
-                <w:szCs w:val="20"/>
-              </w:rPr>
-              <w:t>ago</w:t>
-            </w:r>
-            <w:proofErr w:type="gramEnd"/>
+              <w:t>2 days ago</w:t>
+            </w:r>
           </w:p>
         </w:tc>
         <w:tc>
@@ -7066,18 +7085,8 @@
                 <w:sz w:val="20"/>
                 <w:szCs w:val="20"/>
               </w:rPr>
-              <w:t xml:space="preserve">7 days </w:t>
-            </w:r>
-            <w:proofErr w:type="gramStart"/>
-            <w:r>
-              <w:rPr>
-                <w:rFonts w:ascii="Times New Roman" w:eastAsia="Times New Roman" w:hAnsi="Times New Roman" w:cs="Times New Roman"/>
-                <w:sz w:val="20"/>
-                <w:szCs w:val="20"/>
-              </w:rPr>
-              <w:t>ago</w:t>
-            </w:r>
-            <w:proofErr w:type="gramEnd"/>
+              <w:t>7 days ago</w:t>
+            </w:r>
           </w:p>
         </w:tc>
         <w:tc>
@@ -7239,18 +7248,8 @@
                 <w:sz w:val="20"/>
                 <w:szCs w:val="20"/>
               </w:rPr>
-              <w:t xml:space="preserve">10 days </w:t>
-            </w:r>
-            <w:proofErr w:type="gramStart"/>
-            <w:r>
-              <w:rPr>
-                <w:rFonts w:ascii="Times New Roman" w:eastAsia="Times New Roman" w:hAnsi="Times New Roman" w:cs="Times New Roman"/>
-                <w:sz w:val="20"/>
-                <w:szCs w:val="20"/>
-              </w:rPr>
-              <w:t>ago</w:t>
-            </w:r>
-            <w:proofErr w:type="gramEnd"/>
+              <w:t>10 days ago</w:t>
+            </w:r>
           </w:p>
         </w:tc>
         <w:tc>
@@ -7402,18 +7401,8 @@
                 <w:sz w:val="20"/>
                 <w:szCs w:val="20"/>
               </w:rPr>
-              <w:t xml:space="preserve">6 weeks </w:t>
-            </w:r>
-            <w:proofErr w:type="gramStart"/>
-            <w:r>
-              <w:rPr>
-                <w:rFonts w:ascii="Times New Roman" w:eastAsia="Times New Roman" w:hAnsi="Times New Roman" w:cs="Times New Roman"/>
-                <w:sz w:val="20"/>
-                <w:szCs w:val="20"/>
-              </w:rPr>
-              <w:t>ago</w:t>
-            </w:r>
-            <w:proofErr w:type="gramEnd"/>
+              <w:t>6 weeks ago</w:t>
+            </w:r>
           </w:p>
         </w:tc>
         <w:tc>
@@ -7565,18 +7554,8 @@
                 <w:sz w:val="20"/>
                 <w:szCs w:val="20"/>
               </w:rPr>
-              <w:t xml:space="preserve">6 weeks </w:t>
-            </w:r>
-            <w:proofErr w:type="gramStart"/>
-            <w:r>
-              <w:rPr>
-                <w:rFonts w:ascii="Times New Roman" w:eastAsia="Times New Roman" w:hAnsi="Times New Roman" w:cs="Times New Roman"/>
-                <w:sz w:val="20"/>
-                <w:szCs w:val="20"/>
-              </w:rPr>
-              <w:t>ago</w:t>
-            </w:r>
-            <w:proofErr w:type="gramEnd"/>
+              <w:t>6 weeks ago</w:t>
+            </w:r>
           </w:p>
         </w:tc>
         <w:tc>
@@ -7729,18 +7708,8 @@
                 <w:sz w:val="20"/>
                 <w:szCs w:val="20"/>
               </w:rPr>
-              <w:t xml:space="preserve">6 weeks </w:t>
-            </w:r>
-            <w:proofErr w:type="gramStart"/>
-            <w:r>
-              <w:rPr>
-                <w:rFonts w:ascii="Times New Roman" w:eastAsia="Times New Roman" w:hAnsi="Times New Roman" w:cs="Times New Roman"/>
-                <w:sz w:val="20"/>
-                <w:szCs w:val="20"/>
-              </w:rPr>
-              <w:t>ago</w:t>
-            </w:r>
-            <w:proofErr w:type="gramEnd"/>
+              <w:t>6 weeks ago</w:t>
+            </w:r>
           </w:p>
         </w:tc>
         <w:tc>
@@ -7894,18 +7863,8 @@
                 <w:sz w:val="20"/>
                 <w:szCs w:val="20"/>
               </w:rPr>
-              <w:t xml:space="preserve">6 weeks </w:t>
-            </w:r>
-            <w:proofErr w:type="gramStart"/>
-            <w:r>
-              <w:rPr>
-                <w:rFonts w:ascii="Times New Roman" w:eastAsia="Times New Roman" w:hAnsi="Times New Roman" w:cs="Times New Roman"/>
-                <w:sz w:val="20"/>
-                <w:szCs w:val="20"/>
-              </w:rPr>
-              <w:t>ago</w:t>
-            </w:r>
-            <w:proofErr w:type="gramEnd"/>
+              <w:t>6 weeks ago</w:t>
+            </w:r>
           </w:p>
         </w:tc>
         <w:tc>
@@ -8057,18 +8016,8 @@
                 <w:sz w:val="20"/>
                 <w:szCs w:val="20"/>
               </w:rPr>
-              <w:t xml:space="preserve">6 weeks </w:t>
-            </w:r>
-            <w:proofErr w:type="gramStart"/>
-            <w:r>
-              <w:rPr>
-                <w:rFonts w:ascii="Times New Roman" w:eastAsia="Times New Roman" w:hAnsi="Times New Roman" w:cs="Times New Roman"/>
-                <w:sz w:val="20"/>
-                <w:szCs w:val="20"/>
-              </w:rPr>
-              <w:t>ago</w:t>
-            </w:r>
-            <w:proofErr w:type="gramEnd"/>
+              <w:t>6 weeks ago</w:t>
+            </w:r>
           </w:p>
         </w:tc>
         <w:tc>
@@ -8220,18 +8169,8 @@
                 <w:sz w:val="20"/>
                 <w:szCs w:val="20"/>
               </w:rPr>
-              <w:t xml:space="preserve">7 weeks </w:t>
-            </w:r>
-            <w:proofErr w:type="gramStart"/>
-            <w:r>
-              <w:rPr>
-                <w:rFonts w:ascii="Times New Roman" w:eastAsia="Times New Roman" w:hAnsi="Times New Roman" w:cs="Times New Roman"/>
-                <w:sz w:val="20"/>
-                <w:szCs w:val="20"/>
-              </w:rPr>
-              <w:t>ago</w:t>
-            </w:r>
-            <w:proofErr w:type="gramEnd"/>
+              <w:t>7 weeks ago</w:t>
+            </w:r>
           </w:p>
         </w:tc>
         <w:tc>
@@ -8383,18 +8322,8 @@
                 <w:sz w:val="20"/>
                 <w:szCs w:val="20"/>
               </w:rPr>
-              <w:t xml:space="preserve">7 weeks </w:t>
-            </w:r>
-            <w:proofErr w:type="gramStart"/>
-            <w:r>
-              <w:rPr>
-                <w:rFonts w:ascii="Times New Roman" w:eastAsia="Times New Roman" w:hAnsi="Times New Roman" w:cs="Times New Roman"/>
-                <w:sz w:val="20"/>
-                <w:szCs w:val="20"/>
-              </w:rPr>
-              <w:t>ago</w:t>
-            </w:r>
-            <w:proofErr w:type="gramEnd"/>
+              <w:t>7 weeks ago</w:t>
+            </w:r>
           </w:p>
         </w:tc>
         <w:tc>
@@ -8564,18 +8493,8 @@
                 <w:sz w:val="20"/>
                 <w:szCs w:val="20"/>
               </w:rPr>
-              <w:t xml:space="preserve">7 weeks </w:t>
-            </w:r>
-            <w:proofErr w:type="gramStart"/>
-            <w:r>
-              <w:rPr>
-                <w:rFonts w:ascii="Times New Roman" w:eastAsia="Times New Roman" w:hAnsi="Times New Roman" w:cs="Times New Roman"/>
-                <w:sz w:val="20"/>
-                <w:szCs w:val="20"/>
-              </w:rPr>
-              <w:t>ago</w:t>
-            </w:r>
-            <w:proofErr w:type="gramEnd"/>
+              <w:t>7 weeks ago</w:t>
+            </w:r>
           </w:p>
         </w:tc>
         <w:tc>
@@ -8727,18 +8646,8 @@
                 <w:sz w:val="20"/>
                 <w:szCs w:val="20"/>
               </w:rPr>
-              <w:t xml:space="preserve">7 weeks </w:t>
-            </w:r>
-            <w:proofErr w:type="gramStart"/>
-            <w:r>
-              <w:rPr>
-                <w:rFonts w:ascii="Times New Roman" w:eastAsia="Times New Roman" w:hAnsi="Times New Roman" w:cs="Times New Roman"/>
-                <w:sz w:val="20"/>
-                <w:szCs w:val="20"/>
-              </w:rPr>
-              <w:t>ago</w:t>
-            </w:r>
-            <w:proofErr w:type="gramEnd"/>
+              <w:t>7 weeks ago</w:t>
+            </w:r>
           </w:p>
         </w:tc>
         <w:tc>
@@ -8890,18 +8799,8 @@
                 <w:sz w:val="20"/>
                 <w:szCs w:val="20"/>
               </w:rPr>
-              <w:t xml:space="preserve">7 weeks </w:t>
-            </w:r>
-            <w:proofErr w:type="gramStart"/>
-            <w:r>
-              <w:rPr>
-                <w:rFonts w:ascii="Times New Roman" w:eastAsia="Times New Roman" w:hAnsi="Times New Roman" w:cs="Times New Roman"/>
-                <w:sz w:val="20"/>
-                <w:szCs w:val="20"/>
-              </w:rPr>
-              <w:t>ago</w:t>
-            </w:r>
-            <w:proofErr w:type="gramEnd"/>
+              <w:t>7 weeks ago</w:t>
+            </w:r>
           </w:p>
         </w:tc>
         <w:tc>
@@ -9071,18 +8970,8 @@
                 <w:sz w:val="20"/>
                 <w:szCs w:val="20"/>
               </w:rPr>
-              <w:t xml:space="preserve">7 weeks </w:t>
-            </w:r>
-            <w:proofErr w:type="gramStart"/>
-            <w:r>
-              <w:rPr>
-                <w:rFonts w:ascii="Times New Roman" w:eastAsia="Times New Roman" w:hAnsi="Times New Roman" w:cs="Times New Roman"/>
-                <w:sz w:val="20"/>
-                <w:szCs w:val="20"/>
-              </w:rPr>
-              <w:t>ago</w:t>
-            </w:r>
-            <w:proofErr w:type="gramEnd"/>
+              <w:t>7 weeks ago</w:t>
+            </w:r>
           </w:p>
         </w:tc>
         <w:tc>
@@ -9254,18 +9143,8 @@
                 <w:sz w:val="20"/>
                 <w:szCs w:val="20"/>
               </w:rPr>
-              <w:t xml:space="preserve">7 weeks </w:t>
-            </w:r>
-            <w:proofErr w:type="gramStart"/>
-            <w:r>
-              <w:rPr>
-                <w:rFonts w:ascii="Times New Roman" w:eastAsia="Times New Roman" w:hAnsi="Times New Roman" w:cs="Times New Roman"/>
-                <w:sz w:val="20"/>
-                <w:szCs w:val="20"/>
-              </w:rPr>
-              <w:t>ago</w:t>
-            </w:r>
-            <w:proofErr w:type="gramEnd"/>
+              <w:t>7 weeks ago</w:t>
+            </w:r>
           </w:p>
         </w:tc>
         <w:tc>
@@ -9437,18 +9316,8 @@
                 <w:sz w:val="20"/>
                 <w:szCs w:val="20"/>
               </w:rPr>
-              <w:t xml:space="preserve">7 weeks </w:t>
-            </w:r>
-            <w:proofErr w:type="gramStart"/>
-            <w:r>
-              <w:rPr>
-                <w:rFonts w:ascii="Times New Roman" w:eastAsia="Times New Roman" w:hAnsi="Times New Roman" w:cs="Times New Roman"/>
-                <w:sz w:val="20"/>
-                <w:szCs w:val="20"/>
-              </w:rPr>
-              <w:t>ago</w:t>
-            </w:r>
-            <w:proofErr w:type="gramEnd"/>
+              <w:t>7 weeks ago</w:t>
+            </w:r>
           </w:p>
         </w:tc>
         <w:tc>
@@ -9630,18 +9499,8 @@
                 <w:sz w:val="20"/>
                 <w:szCs w:val="20"/>
               </w:rPr>
-              <w:t xml:space="preserve">7 weeks </w:t>
-            </w:r>
-            <w:proofErr w:type="gramStart"/>
-            <w:r>
-              <w:rPr>
-                <w:rFonts w:ascii="Times New Roman" w:eastAsia="Times New Roman" w:hAnsi="Times New Roman" w:cs="Times New Roman"/>
-                <w:sz w:val="20"/>
-                <w:szCs w:val="20"/>
-              </w:rPr>
-              <w:t>ago</w:t>
-            </w:r>
-            <w:proofErr w:type="gramEnd"/>
+              <w:t>7 weeks ago</w:t>
+            </w:r>
           </w:p>
         </w:tc>
         <w:tc>
@@ -9813,18 +9672,8 @@
                 <w:sz w:val="20"/>
                 <w:szCs w:val="20"/>
               </w:rPr>
-              <w:t xml:space="preserve">7 weeks </w:t>
-            </w:r>
-            <w:proofErr w:type="gramStart"/>
-            <w:r>
-              <w:rPr>
-                <w:rFonts w:ascii="Times New Roman" w:eastAsia="Times New Roman" w:hAnsi="Times New Roman" w:cs="Times New Roman"/>
-                <w:sz w:val="20"/>
-                <w:szCs w:val="20"/>
-              </w:rPr>
-              <w:t>ago</w:t>
-            </w:r>
-            <w:proofErr w:type="gramEnd"/>
+              <w:t>7 weeks ago</w:t>
+            </w:r>
           </w:p>
         </w:tc>
         <w:tc>
@@ -9996,18 +9845,8 @@
                 <w:sz w:val="20"/>
                 <w:szCs w:val="20"/>
               </w:rPr>
-              <w:t xml:space="preserve">7 weeks </w:t>
-            </w:r>
-            <w:proofErr w:type="gramStart"/>
-            <w:r>
-              <w:rPr>
-                <w:rFonts w:ascii="Times New Roman" w:eastAsia="Times New Roman" w:hAnsi="Times New Roman" w:cs="Times New Roman"/>
-                <w:sz w:val="20"/>
-                <w:szCs w:val="20"/>
-              </w:rPr>
-              <w:t>ago</w:t>
-            </w:r>
-            <w:proofErr w:type="gramEnd"/>
+              <w:t>7 weeks ago</w:t>
+            </w:r>
           </w:p>
         </w:tc>
         <w:tc>
@@ -10169,18 +10008,8 @@
                 <w:sz w:val="20"/>
                 <w:szCs w:val="20"/>
               </w:rPr>
-              <w:t xml:space="preserve">7 weeks </w:t>
-            </w:r>
-            <w:proofErr w:type="gramStart"/>
-            <w:r>
-              <w:rPr>
-                <w:rFonts w:ascii="Times New Roman" w:eastAsia="Times New Roman" w:hAnsi="Times New Roman" w:cs="Times New Roman"/>
-                <w:sz w:val="20"/>
-                <w:szCs w:val="20"/>
-              </w:rPr>
-              <w:t>ago</w:t>
-            </w:r>
-            <w:proofErr w:type="gramEnd"/>
+              <w:t>7 weeks ago</w:t>
+            </w:r>
           </w:p>
         </w:tc>
         <w:tc>
@@ -10342,18 +10171,8 @@
                 <w:sz w:val="20"/>
                 <w:szCs w:val="20"/>
               </w:rPr>
-              <w:t xml:space="preserve">7 weeks </w:t>
-            </w:r>
-            <w:proofErr w:type="gramStart"/>
-            <w:r>
-              <w:rPr>
-                <w:rFonts w:ascii="Times New Roman" w:eastAsia="Times New Roman" w:hAnsi="Times New Roman" w:cs="Times New Roman"/>
-                <w:sz w:val="20"/>
-                <w:szCs w:val="20"/>
-              </w:rPr>
-              <w:t>ago</w:t>
-            </w:r>
-            <w:proofErr w:type="gramEnd"/>
+              <w:t>7 weeks ago</w:t>
+            </w:r>
           </w:p>
         </w:tc>
         <w:tc>
@@ -10541,18 +10360,8 @@
                 <w:sz w:val="20"/>
                 <w:szCs w:val="20"/>
               </w:rPr>
-              <w:t xml:space="preserve">7 weeks </w:t>
-            </w:r>
-            <w:proofErr w:type="gramStart"/>
-            <w:r>
-              <w:rPr>
-                <w:rFonts w:ascii="Times New Roman" w:eastAsia="Times New Roman" w:hAnsi="Times New Roman" w:cs="Times New Roman"/>
-                <w:sz w:val="20"/>
-                <w:szCs w:val="20"/>
-              </w:rPr>
-              <w:t>ago</w:t>
-            </w:r>
-            <w:proofErr w:type="gramEnd"/>
+              <w:t>7 weeks ago</w:t>
+            </w:r>
           </w:p>
         </w:tc>
         <w:tc>
@@ -10704,18 +10513,8 @@
                 <w:sz w:val="20"/>
                 <w:szCs w:val="20"/>
               </w:rPr>
-              <w:t xml:space="preserve">8 weeks </w:t>
-            </w:r>
-            <w:proofErr w:type="gramStart"/>
-            <w:r>
-              <w:rPr>
-                <w:rFonts w:ascii="Times New Roman" w:eastAsia="Times New Roman" w:hAnsi="Times New Roman" w:cs="Times New Roman"/>
-                <w:sz w:val="20"/>
-                <w:szCs w:val="20"/>
-              </w:rPr>
-              <w:t>ago</w:t>
-            </w:r>
-            <w:proofErr w:type="gramEnd"/>
+              <w:t>8 weeks ago</w:t>
+            </w:r>
           </w:p>
         </w:tc>
         <w:tc>
@@ -10783,19 +10582,11 @@
     </w:p>
     <w:p/>
     <w:p>
-      <w:proofErr w:type="gramStart"/>
       <w:r>
         <w:rPr>
           <w:highlight w:val="red"/>
         </w:rPr>
-        <w:t>Also</w:t>
-      </w:r>
-      <w:proofErr w:type="gramEnd"/>
-      <w:r>
-        <w:rPr>
-          <w:highlight w:val="red"/>
-        </w:rPr>
-        <w:t xml:space="preserve"> we need to get the formatting consistent eg space before and after each paragraph, is there a gap between one paragraph and the next section, and a gap between a heading and the section beneath it, etc</w:t>
+        <w:t>Also we need to get the formatting consistent eg space before and after each paragraph, is there a gap between one paragraph and the next section, and a gap between a heading and the section beneath it, etc</w:t>
       </w:r>
       <w:r>
         <w:rPr>

</xml_diff>